<commit_message>
PDC 3ro Junio, finished
</commit_message>
<xml_diff>
--- a/PDC_TTG_3ro.docx
+++ b/PDC_TTG_3ro.docx
@@ -636,35 +636,28 @@
                 <w:rFonts w:ascii="Arial" w:hAnsi="Arial" w:cs="Arial"/>
                 <w:iCs/>
               </w:rPr>
-              <w:t xml:space="preserve">comunitarios, </w:t>
+              <w:t>comunitarios</w:t>
             </w:r>
             <w:r>
               <w:rPr>
                 <w:rFonts w:ascii="Arial" w:hAnsi="Arial" w:cs="Arial"/>
                 <w:iCs/>
               </w:rPr>
-              <w:t>p</w:t>
+              <w:t xml:space="preserve"> para</w:t>
             </w:r>
             <w:r>
               <w:rPr>
                 <w:rFonts w:ascii="Arial" w:hAnsi="Arial" w:cs="Arial"/>
                 <w:iCs/>
               </w:rPr>
-              <w:t>otencialidades y vocaciones productivas de Bolivia, sus departamentos y regiones</w:t>
+              <w:t xml:space="preserve"> realizar un p</w:t>
             </w:r>
             <w:r>
               <w:rPr>
                 <w:rFonts w:ascii="Arial" w:hAnsi="Arial" w:cs="Arial"/>
                 <w:iCs/>
               </w:rPr>
-              <w:t>,</w:t>
-            </w:r>
-            <w:r>
-              <w:rPr>
-                <w:rFonts w:ascii="Arial" w:hAnsi="Arial" w:cs="Arial"/>
-                <w:iCs/>
-              </w:rPr>
-              <w:t xml:space="preserve"> y la formación técnica tecnológica en los en los estudiantes</w:t>
+              <w:t>royecto de vida</w:t>
             </w:r>
             <w:r>
               <w:rPr>
@@ -806,15 +799,7 @@
                 <w:bCs/>
                 <w:spacing w:val="-1"/>
               </w:rPr>
-              <w:t xml:space="preserve">Potencialidades </w:t>
-            </w:r>
-            <w:r>
-              <w:rPr>
-                <w:rFonts w:ascii="Arial" w:eastAsia="Calibri" w:hAnsi="Arial" w:cs="Arial"/>
-                <w:bCs/>
-                <w:spacing w:val="-1"/>
-              </w:rPr>
-              <w:t>y vocaciones productivas de Bolivia, sus departamentos y regiones.</w:t>
+              <w:t>Proyecto de vida</w:t>
             </w:r>
           </w:p>
           <w:p>
@@ -833,23 +818,7 @@
                 <w:bCs/>
                 <w:spacing w:val="-1"/>
               </w:rPr>
-              <w:t xml:space="preserve">Formación Técnica </w:t>
-            </w:r>
-            <w:r>
-              <w:rPr>
-                <w:rFonts w:ascii="Arial" w:eastAsia="Calibri" w:hAnsi="Arial" w:cs="Arial"/>
-                <w:bCs/>
-                <w:spacing w:val="-1"/>
-              </w:rPr>
-              <w:t>Tecnológica</w:t>
-            </w:r>
-            <w:r>
-              <w:rPr>
-                <w:rFonts w:ascii="Arial" w:eastAsia="Calibri" w:hAnsi="Arial" w:cs="Arial"/>
-                <w:bCs/>
-                <w:spacing w:val="-1"/>
-              </w:rPr>
-              <w:t>.</w:t>
+              <w:t xml:space="preserve">     Utilidad, importancia, guía.</w:t>
             </w:r>
           </w:p>
           <w:p>
@@ -904,81 +873,7 @@
                 <w:sz w:val="24"/>
                 <w:szCs w:val="24"/>
               </w:rPr>
-              <w:t>Anali</w:t>
-            </w:r>
-            <w:r>
-              <w:rPr>
-                <w:rFonts w:ascii="Arial" w:eastAsia="Calibri" w:hAnsi="Arial" w:cs="Arial"/>
-                <w:bCs/>
-                <w:sz w:val="24"/>
-                <w:szCs w:val="24"/>
-              </w:rPr>
-              <w:t>za</w:t>
-            </w:r>
-            <w:r>
-              <w:rPr>
-                <w:rFonts w:ascii="Arial" w:eastAsia="Calibri" w:hAnsi="Arial" w:cs="Arial"/>
-                <w:bCs/>
-                <w:sz w:val="24"/>
-                <w:szCs w:val="24"/>
-              </w:rPr>
-              <w:t xml:space="preserve"> de las bondades naturales renovables, no renovables</w:t>
-            </w:r>
-          </w:p>
-          <w:p>
-            <w:pPr>
-              <w:rPr>
-                <w:rFonts w:ascii="Arial" w:eastAsia="Calibri" w:hAnsi="Arial" w:cs="Arial"/>
-                <w:bCs/>
-                <w:sz w:val="24"/>
-                <w:szCs w:val="24"/>
-              </w:rPr>
-            </w:pPr>
-            <w:r>
-              <w:rPr>
-                <w:rFonts w:ascii="Arial" w:eastAsia="Calibri" w:hAnsi="Arial" w:cs="Arial"/>
-                <w:bCs/>
-                <w:sz w:val="24"/>
-                <w:szCs w:val="24"/>
-              </w:rPr>
-              <w:t>y permanentes bajo los principios de cuidado socioambiental.</w:t>
-            </w:r>
-          </w:p>
-          <w:p>
-            <w:pPr>
-              <w:rPr>
-                <w:rFonts w:ascii="Arial" w:eastAsia="Calibri" w:hAnsi="Arial" w:cs="Arial"/>
-                <w:bCs/>
-                <w:sz w:val="24"/>
-                <w:szCs w:val="24"/>
-              </w:rPr>
-            </w:pPr>
-            <w:r>
-              <w:rPr>
-                <w:rFonts w:ascii="Arial" w:eastAsia="Calibri" w:hAnsi="Arial" w:cs="Arial"/>
-                <w:bCs/>
-                <w:sz w:val="24"/>
-                <w:szCs w:val="24"/>
-              </w:rPr>
-              <w:t>Reflexion</w:t>
-            </w:r>
-            <w:r>
-              <w:rPr>
-                <w:rFonts w:ascii="Arial" w:eastAsia="Calibri" w:hAnsi="Arial" w:cs="Arial"/>
-                <w:bCs/>
-                <w:sz w:val="24"/>
-                <w:szCs w:val="24"/>
-              </w:rPr>
-              <w:t>a</w:t>
-            </w:r>
-            <w:r>
-              <w:rPr>
-                <w:rFonts w:ascii="Arial" w:eastAsia="Calibri" w:hAnsi="Arial" w:cs="Arial"/>
-                <w:bCs/>
-                <w:sz w:val="24"/>
-                <w:szCs w:val="24"/>
-              </w:rPr>
-              <w:t xml:space="preserve"> sobre el uso de las bondades naturales, coadyuvando la ciencia y la tecnología aplicada para sus transformaciones y sus derivados para el cuidado de los ecosistemas</w:t>
+              <w:t>Construye su proyecto de vida a partir de las vocaciones y potencialidades productivas locales y regionales, considerando el cuidado y preservación de la Madre Tierra.</w:t>
             </w:r>
           </w:p>
         </w:tc>
@@ -1111,42 +1006,25 @@
                 <w:sz w:val="24"/>
                 <w:szCs w:val="24"/>
               </w:rPr>
-              <w:t>Observamos las imágenes y observamos sobre</w:t>
-            </w:r>
-            <w:r>
-              <w:rPr>
-                <w:rFonts w:ascii="Arial" w:eastAsia="Calibri" w:hAnsi="Arial" w:cs="Arial"/>
-                <w:bCs/>
-                <w:sz w:val="24"/>
-                <w:szCs w:val="24"/>
-              </w:rPr>
-              <w:t xml:space="preserve"> las</w:t>
-            </w:r>
-            <w:r>
-              <w:rPr>
-                <w:rFonts w:ascii="Arial" w:eastAsia="Calibri" w:hAnsi="Arial" w:cs="Arial"/>
-                <w:bCs/>
-                <w:sz w:val="24"/>
-                <w:szCs w:val="24"/>
-              </w:rPr>
-              <w:t xml:space="preserve"> </w:t>
-            </w:r>
-            <w:r>
-              <w:rPr>
-                <w:rFonts w:ascii="Arial" w:eastAsia="Calibri" w:hAnsi="Arial" w:cs="Arial"/>
-                <w:bCs/>
-                <w:sz w:val="24"/>
-                <w:szCs w:val="24"/>
-              </w:rPr>
-              <w:t>p</w:t>
-            </w:r>
-            <w:r>
-              <w:rPr>
-                <w:rFonts w:ascii="Arial" w:eastAsia="Calibri" w:hAnsi="Arial" w:cs="Arial"/>
-                <w:bCs/>
-                <w:spacing w:val="-1"/>
-              </w:rPr>
-              <w:t>otencialidades y vocaciones productivas de Bolivia, sus departamentos y regiones</w:t>
+              <w:t xml:space="preserve">Realizamos un cuestionario para de </w:t>
+            </w:r>
+            <w:r>
+              <w:rPr>
+                <w:rFonts w:ascii="Arial" w:eastAsia="Calibri" w:hAnsi="Arial" w:cs="Arial"/>
+                <w:bCs/>
+                <w:sz w:val="24"/>
+                <w:szCs w:val="24"/>
+              </w:rPr>
+              <w:t>preguntas</w:t>
+            </w:r>
+            <w:r>
+              <w:rPr>
+                <w:rFonts w:ascii="Arial" w:eastAsia="Calibri" w:hAnsi="Arial" w:cs="Arial"/>
+                <w:bCs/>
+                <w:sz w:val="24"/>
+                <w:szCs w:val="24"/>
+              </w:rPr>
+              <w:t xml:space="preserve"> personales con respecto a quien soy, el sentido de mi vida, habilidades y técnicas adquiridas, </w:t>
             </w:r>
             <w:r>
               <w:rPr>
@@ -1197,7 +1075,6 @@
                 <w:sz w:val="24"/>
                 <w:szCs w:val="24"/>
               </w:rPr>
-              <w:lastRenderedPageBreak/>
               <w:t xml:space="preserve">Identificamos </w:t>
             </w:r>
             <w:r>
@@ -1237,6 +1114,7 @@
                 <w:sz w:val="24"/>
                 <w:szCs w:val="24"/>
               </w:rPr>
+              <w:lastRenderedPageBreak/>
               <w:t>VALORACIÓN</w:t>
             </w:r>
           </w:p>
@@ -1267,16 +1145,7 @@
                 <w:sz w:val="24"/>
                 <w:szCs w:val="24"/>
               </w:rPr>
-              <w:t>la generación de valor agregado de los productos producidos por cada departamento y región, de acuerdo a su vocación y potencial</w:t>
-            </w:r>
-            <w:r>
-              <w:rPr>
-                <w:rFonts w:ascii="Arial" w:eastAsia="Calibri" w:hAnsi="Arial" w:cs="Arial"/>
-                <w:bCs/>
-                <w:sz w:val="24"/>
-                <w:szCs w:val="24"/>
-              </w:rPr>
-              <w:t>.</w:t>
+              <w:t>el proyecto vida personal, para contribuir a dar solución a las necesidades de la comunidad.</w:t>
             </w:r>
           </w:p>
           <w:p>
@@ -1318,34 +1187,25 @@
                 <w:sz w:val="24"/>
                 <w:szCs w:val="24"/>
               </w:rPr>
-              <w:t xml:space="preserve">Elaborar mapa conceptual </w:t>
-            </w:r>
-            <w:r>
-              <w:rPr>
-                <w:rFonts w:ascii="Arial" w:eastAsia="Calibri" w:hAnsi="Arial" w:cs="Arial"/>
-                <w:bCs/>
-                <w:sz w:val="24"/>
-                <w:szCs w:val="24"/>
-              </w:rPr>
-              <w:t xml:space="preserve">de </w:t>
-            </w:r>
-            <w:r>
-              <w:rPr>
-                <w:rFonts w:ascii="Arial" w:eastAsia="Calibri" w:hAnsi="Arial" w:cs="Arial"/>
-                <w:bCs/>
-                <w:sz w:val="24"/>
-                <w:szCs w:val="24"/>
-              </w:rPr>
-              <w:t>potencialidades y vocaciones productivas de cada departamento y región</w:t>
-            </w:r>
-            <w:r>
-              <w:rPr>
-                <w:rFonts w:ascii="Arial" w:eastAsia="Calibri" w:hAnsi="Arial" w:cs="Arial"/>
-                <w:bCs/>
-                <w:sz w:val="24"/>
-                <w:szCs w:val="24"/>
-              </w:rPr>
-              <w:t>.</w:t>
+              <w:t xml:space="preserve">Elaborar </w:t>
+            </w:r>
+            <w:r>
+              <w:rPr>
+                <w:rFonts w:ascii="Arial" w:eastAsia="Calibri" w:hAnsi="Arial" w:cs="Arial"/>
+                <w:bCs/>
+                <w:sz w:val="24"/>
+                <w:szCs w:val="24"/>
+              </w:rPr>
+              <w:t>su p</w:t>
+            </w:r>
+            <w:r>
+              <w:rPr>
+                <w:rFonts w:ascii="Arial" w:eastAsia="Calibri" w:hAnsi="Arial" w:cs="Arial"/>
+                <w:bCs/>
+                <w:sz w:val="24"/>
+                <w:szCs w:val="24"/>
+              </w:rPr>
+              <w:t>royecto de vida de acuerdo a las habilidades y técnicas adquiridas para contribuir a mi comunidad y al desarrollo del país.</w:t>
             </w:r>
           </w:p>
         </w:tc>
@@ -1474,17 +1334,16 @@
                 <w:sz w:val="24"/>
                 <w:szCs w:val="24"/>
               </w:rPr>
-              <w:lastRenderedPageBreak/>
-              <w:t>Identifica l</w:t>
-            </w:r>
-            <w:r>
-              <w:rPr>
-                <w:rFonts w:ascii="Arial" w:eastAsia="Calibri" w:hAnsi="Arial" w:cs="Arial"/>
-                <w:bCs/>
-                <w:sz w:val="24"/>
-                <w:szCs w:val="24"/>
-              </w:rPr>
-              <w:t>as principales potencialidades y vocaciones productivas de Bolivia, sus departamentos y regiones</w:t>
+              <w:t>Identific</w:t>
+            </w:r>
+            <w:r>
+              <w:rPr>
+                <w:rFonts w:ascii="Arial" w:eastAsia="Calibri" w:hAnsi="Arial" w:cs="Arial"/>
+                <w:bCs/>
+                <w:sz w:val="24"/>
+                <w:szCs w:val="24"/>
+              </w:rPr>
+              <w:t>ar los pasos principales para realizar un proyecto de vida</w:t>
             </w:r>
             <w:r>
               <w:rPr>
@@ -1535,6 +1394,7 @@
                 <w:sz w:val="24"/>
                 <w:szCs w:val="24"/>
               </w:rPr>
+              <w:lastRenderedPageBreak/>
               <w:t xml:space="preserve">Realizar </w:t>
             </w:r>
             <w:r>
@@ -1544,7 +1404,16 @@
                 <w:sz w:val="24"/>
                 <w:szCs w:val="24"/>
               </w:rPr>
-              <w:t>un diagnóstico de vocaciones y potencialidades de Chuquisaca</w:t>
+              <w:t xml:space="preserve">un </w:t>
+            </w:r>
+            <w:r>
+              <w:rPr>
+                <w:rFonts w:ascii="Arial" w:eastAsia="Calibri" w:hAnsi="Arial" w:cs="Arial"/>
+                <w:bCs/>
+                <w:sz w:val="24"/>
+                <w:szCs w:val="24"/>
+              </w:rPr>
+              <w:t>proyecto de vida persona de acuerdo a una guía recomendada</w:t>
             </w:r>
             <w:r>
               <w:rPr>
@@ -1595,25 +1464,16 @@
                 <w:sz w:val="24"/>
                 <w:szCs w:val="24"/>
               </w:rPr>
-              <w:t xml:space="preserve">Valora el uso </w:t>
-            </w:r>
-            <w:r>
-              <w:rPr>
-                <w:rFonts w:ascii="Arial" w:eastAsia="Calibri" w:hAnsi="Arial" w:cs="Arial"/>
-                <w:bCs/>
-                <w:sz w:val="24"/>
-                <w:szCs w:val="24"/>
-              </w:rPr>
-              <w:t xml:space="preserve">del potencial y vocación del departamento y regiones de </w:t>
-            </w:r>
-            <w:r>
-              <w:rPr>
-                <w:rFonts w:ascii="Arial" w:eastAsia="Calibri" w:hAnsi="Arial" w:cs="Arial"/>
-                <w:bCs/>
-                <w:sz w:val="24"/>
-                <w:szCs w:val="24"/>
-              </w:rPr>
-              <w:t>Chuquisaca</w:t>
+              <w:t>Valora</w:t>
+            </w:r>
+            <w:r>
+              <w:rPr>
+                <w:rFonts w:ascii="Arial" w:eastAsia="Calibri" w:hAnsi="Arial" w:cs="Arial"/>
+                <w:bCs/>
+                <w:sz w:val="24"/>
+                <w:szCs w:val="24"/>
+              </w:rPr>
+              <w:t xml:space="preserve"> el proyecto de vida como una guía para mejor habilidades y técnicas personales para contribuir al desarrollo del pais</w:t>
             </w:r>
             <w:r>
               <w:rPr>
@@ -1673,16 +1533,7 @@
                 <w:sz w:val="24"/>
                 <w:szCs w:val="24"/>
               </w:rPr>
-              <w:t xml:space="preserve">Mapa conceptual de </w:t>
-            </w:r>
-            <w:r>
-              <w:rPr>
-                <w:rFonts w:ascii="Arial" w:eastAsia="Calibri" w:hAnsi="Arial" w:cs="Arial"/>
-                <w:bCs/>
-                <w:sz w:val="24"/>
-                <w:szCs w:val="24"/>
-              </w:rPr>
-              <w:t>potencialidades y vocaciones productivas de cada departamento y región</w:t>
+              <w:t>Proyecto de vida de acuerdo a las habilidades y técnicas adquiridas para contribuir a mi comunidad y al desarrollo del país</w:t>
             </w:r>
             <w:r>
               <w:rPr>

</xml_diff>